<commit_message>
add sth about sports meeting
</commit_message>
<xml_diff>
--- a/入学志願理由書.docx
+++ b/入学志願理由書.docx
@@ -181,72 +181,25 @@
           <w:szCs w:val="32"/>
           <w:lang w:eastAsia="ja-JP"/>
         </w:rPr>
-        <w:t>に</w:t>
-      </w:r>
-      <w:proofErr w:type="gramStart"/>
-      <w:r>
-        <w:rPr>
-          <w:rFonts w:ascii="Meiryo UI" w:eastAsia="Meiryo UI" w:hAnsi="Meiryo UI" w:hint="eastAsia"/>
-          <w:sz w:val="32"/>
-          <w:szCs w:val="32"/>
-          <w:lang w:eastAsia="ja-JP"/>
-        </w:rPr>
-        <w:t>なる信じて</w:t>
-      </w:r>
-      <w:proofErr w:type="gramEnd"/>
-      <w:r>
-        <w:rPr>
-          <w:rFonts w:ascii="Meiryo UI" w:eastAsia="Meiryo UI" w:hAnsi="Meiryo UI" w:hint="eastAsia"/>
-          <w:sz w:val="32"/>
-          <w:szCs w:val="32"/>
-          <w:lang w:eastAsia="ja-JP"/>
-        </w:rPr>
-        <w:t>おります</w:t>
-      </w:r>
-      <w:r>
-        <w:rPr>
-          <w:rFonts w:ascii="Meiryo UI" w:eastAsia="Meiryo UI" w:hAnsi="Meiryo UI" w:hint="eastAsia"/>
-          <w:sz w:val="32"/>
-          <w:szCs w:val="32"/>
-          <w:lang w:eastAsia="ja-JP"/>
-        </w:rPr>
-        <w:t>。貴校の学校公開で訪問</w:t>
-      </w:r>
-      <w:r>
-        <w:rPr>
-          <w:rFonts w:ascii="Meiryo UI" w:eastAsia="Meiryo UI" w:hAnsi="Meiryo UI" w:hint="eastAsia"/>
-          <w:sz w:val="32"/>
-          <w:szCs w:val="32"/>
-          <w:lang w:eastAsia="ja-JP"/>
-        </w:rPr>
-        <w:t>した際</w:t>
-      </w:r>
-      <w:r>
-        <w:rPr>
-          <w:rFonts w:ascii="Meiryo UI" w:eastAsia="Meiryo UI" w:hAnsi="Meiryo UI" w:hint="eastAsia"/>
-          <w:sz w:val="32"/>
-          <w:szCs w:val="32"/>
-          <w:lang w:eastAsia="ja-JP"/>
-        </w:rPr>
-        <w:t>、児童</w:t>
-      </w:r>
-      <w:r>
-        <w:rPr>
-          <w:rFonts w:ascii="Meiryo UI" w:eastAsia="Meiryo UI" w:hAnsi="Meiryo UI" w:hint="eastAsia"/>
-          <w:sz w:val="32"/>
-          <w:szCs w:val="32"/>
-          <w:lang w:eastAsia="ja-JP"/>
-        </w:rPr>
-        <w:t>挨拶など</w:t>
-      </w:r>
-      <w:r>
-        <w:rPr>
-          <w:rFonts w:ascii="Meiryo UI" w:eastAsia="Meiryo UI" w:hAnsi="Meiryo UI" w:hint="eastAsia"/>
-          <w:sz w:val="32"/>
-          <w:szCs w:val="32"/>
-          <w:lang w:eastAsia="ja-JP"/>
-        </w:rPr>
-        <w:t>※※※※※※※※※※※※※※</w:t>
+        <w:t>になる信じております</w:t>
+      </w:r>
+      <w:r>
+        <w:rPr>
+          <w:rFonts w:ascii="Meiryo UI" w:eastAsia="Meiryo UI" w:hAnsi="Meiryo UI" w:hint="eastAsia"/>
+          <w:sz w:val="32"/>
+          <w:szCs w:val="32"/>
+          <w:lang w:eastAsia="ja-JP"/>
+        </w:rPr>
+        <w:t>。貴校の学校公開で</w:t>
+      </w:r>
+      <w:r>
+        <w:rPr>
+          <w:rFonts w:ascii="Meiryo UI" w:eastAsia="Meiryo UI" w:hAnsi="Meiryo UI"/>
+          <w:sz w:val="32"/>
+          <w:szCs w:val="32"/>
+          <w:lang w:eastAsia="ja-JP"/>
+        </w:rPr>
+        <w:t>授業を見学した際、先生方のとてもパワフルなご指導に関心しました。また、内容もレベルが高く、児童達も熱心に耳を傾けていたことが印象的でした</w:t>
       </w:r>
       <w:r>
         <w:rPr>
@@ -264,40 +217,103 @@
           <w:szCs w:val="32"/>
           <w:lang w:eastAsia="ja-JP"/>
         </w:rPr>
-        <w:t>運動会を応援の時、生徒たちの</w:t>
-      </w:r>
-      <w:r>
-        <w:rPr>
-          <w:rFonts w:ascii="Meiryo UI" w:eastAsia="Meiryo UI" w:hAnsi="Meiryo UI" w:hint="eastAsia"/>
-          <w:sz w:val="32"/>
-          <w:szCs w:val="32"/>
-          <w:lang w:eastAsia="ja-JP"/>
-        </w:rPr>
-        <w:t>旺盛な</w:t>
-      </w:r>
-      <w:r>
-        <w:rPr>
-          <w:rFonts w:ascii="Meiryo UI" w:eastAsia="Meiryo UI" w:hAnsi="Meiryo UI" w:hint="eastAsia"/>
-          <w:b/>
-          <w:sz w:val="32"/>
-          <w:szCs w:val="32"/>
-          <w:lang w:eastAsia="ja-JP"/>
-        </w:rPr>
-        <w:t>活力</w:t>
-      </w:r>
-      <w:r>
-        <w:rPr>
-          <w:rFonts w:ascii="Meiryo UI" w:eastAsia="Meiryo UI" w:hAnsi="Meiryo UI" w:hint="eastAsia"/>
-          <w:sz w:val="32"/>
-          <w:szCs w:val="32"/>
-          <w:lang w:eastAsia="ja-JP"/>
-        </w:rPr>
-        <w:t>と</w:t>
-      </w:r>
-      <w:r>
-        <w:rPr>
-          <w:rFonts w:ascii="Meiryo UI" w:eastAsia="Meiryo UI" w:hAnsi="Meiryo UI" w:hint="eastAsia"/>
-          <w:b/>
+        <w:t>運動会を応援の時、</w:t>
+      </w:r>
+      <w:r>
+        <w:rPr>
+          <w:rFonts w:ascii="Meiryo UI" w:eastAsia="Meiryo UI" w:hAnsi="Meiryo UI" w:hint="eastAsia"/>
+          <w:sz w:val="32"/>
+          <w:szCs w:val="32"/>
+          <w:lang w:eastAsia="ja-JP"/>
+        </w:rPr>
+        <w:t>「</w:t>
+      </w:r>
+      <w:r>
+        <w:rPr>
+          <w:rFonts w:ascii="Meiryo UI" w:eastAsia="Meiryo UI" w:hAnsi="Meiryo UI" w:hint="eastAsia"/>
+          <w:sz w:val="32"/>
+          <w:szCs w:val="32"/>
+          <w:lang w:eastAsia="ja-JP"/>
+        </w:rPr>
+        <w:t>玉入れ</w:t>
+      </w:r>
+      <w:r>
+        <w:rPr>
+          <w:rFonts w:ascii="Meiryo UI" w:eastAsia="Meiryo UI" w:hAnsi="Meiryo UI" w:hint="eastAsia"/>
+          <w:sz w:val="32"/>
+          <w:szCs w:val="32"/>
+          <w:lang w:eastAsia="ja-JP"/>
+        </w:rPr>
+        <w:t>」</w:t>
+      </w:r>
+      <w:r>
+        <w:rPr>
+          <w:rFonts w:ascii="Meiryo UI" w:eastAsia="Meiryo UI" w:hAnsi="Meiryo UI" w:hint="eastAsia"/>
+          <w:sz w:val="32"/>
+          <w:szCs w:val="32"/>
+          <w:lang w:eastAsia="ja-JP"/>
+        </w:rPr>
+        <w:t>の試合は</w:t>
+      </w:r>
+      <w:r>
+        <w:rPr>
+          <w:rFonts w:ascii="Meiryo UI" w:eastAsia="Meiryo UI" w:hAnsi="Meiryo UI" w:hint="eastAsia"/>
+          <w:sz w:val="32"/>
+          <w:szCs w:val="32"/>
+          <w:lang w:eastAsia="ja-JP"/>
+        </w:rPr>
+        <w:t>何度も継続的な競争、子供たちはまだ途中をあきらめなかった、すべて最終的な終わりに従う。各試合の結</w:t>
+      </w:r>
+      <w:bookmarkStart w:id="0" w:name="_GoBack"/>
+      <w:bookmarkEnd w:id="0"/>
+      <w:r>
+        <w:rPr>
+          <w:rFonts w:ascii="Meiryo UI" w:eastAsia="Meiryo UI" w:hAnsi="Meiryo UI" w:hint="eastAsia"/>
+          <w:sz w:val="32"/>
+          <w:szCs w:val="32"/>
+          <w:lang w:eastAsia="ja-JP"/>
+        </w:rPr>
+        <w:t>果は、子供たち自身が発表するものです</w:t>
+      </w:r>
+      <w:r>
+        <w:rPr>
+          <w:rFonts w:ascii="Meiryo UI" w:eastAsia="Meiryo UI" w:hAnsi="Meiryo UI" w:hint="eastAsia"/>
+          <w:sz w:val="32"/>
+          <w:szCs w:val="32"/>
+          <w:lang w:eastAsia="ja-JP"/>
+        </w:rPr>
+        <w:t>。</w:t>
+      </w:r>
+      <w:r>
+        <w:rPr>
+          <w:rFonts w:ascii="Meiryo UI" w:eastAsia="Meiryo UI" w:hAnsi="Meiryo UI"/>
+          <w:sz w:val="32"/>
+          <w:szCs w:val="32"/>
+          <w:lang w:eastAsia="ja-JP"/>
+        </w:rPr>
+        <w:t>生徒たちの</w:t>
+      </w:r>
+      <w:r>
+        <w:rPr>
+          <w:rFonts w:ascii="Meiryo UI" w:eastAsia="Meiryo UI" w:hAnsi="Meiryo UI" w:hint="eastAsia"/>
+          <w:sz w:val="32"/>
+          <w:szCs w:val="32"/>
+          <w:lang w:eastAsia="ja-JP"/>
+        </w:rPr>
+        <w:t>旺</w:t>
+      </w:r>
+      <w:r>
+        <w:rPr>
+          <w:rFonts w:ascii="Meiryo UI" w:eastAsia="Meiryo UI" w:hAnsi="Meiryo UI" w:hint="eastAsia"/>
+          <w:sz w:val="32"/>
+          <w:szCs w:val="32"/>
+          <w:lang w:eastAsia="ja-JP"/>
+        </w:rPr>
+        <w:t>盛な活力と</w:t>
+      </w:r>
+      <w:r>
+        <w:rPr>
+          <w:rFonts w:ascii="Meiryo UI" w:eastAsia="Meiryo UI" w:hAnsi="Meiryo UI" w:hint="eastAsia"/>
           <w:sz w:val="32"/>
           <w:szCs w:val="32"/>
           <w:lang w:eastAsia="ja-JP"/>
@@ -375,18 +391,7 @@
           <w:szCs w:val="32"/>
           <w:lang w:eastAsia="ja-JP"/>
         </w:rPr>
-        <w:t>学校で小学校生活を送らせてやりたいと考え、貴校を志願いたしま</w:t>
-      </w:r>
-      <w:bookmarkStart w:id="0" w:name="_GoBack"/>
-      <w:bookmarkEnd w:id="0"/>
-      <w:r>
-        <w:rPr>
-          <w:rFonts w:ascii="Meiryo UI" w:eastAsia="Meiryo UI" w:hAnsi="Meiryo UI" w:hint="eastAsia"/>
-          <w:sz w:val="32"/>
-          <w:szCs w:val="32"/>
-          <w:lang w:eastAsia="ja-JP"/>
-        </w:rPr>
-        <w:t>した。</w:t>
+        <w:t>学校で小学校生活を送らせてやりたいと考え、貴校を志願いたしました。</w:t>
       </w:r>
     </w:p>
     <w:p>

</xml_diff>